<commit_message>
🍱 Added more files
</commit_message>
<xml_diff>
--- a/public/downloads/xinzhen/Bijlag XIV - Interviews logistieke afdeling.docx
+++ b/public/downloads/xinzhen/Bijlag XIV - Interviews logistieke afdeling.docx
@@ -12,7 +12,13 @@
         <w:rPr>
           <w:rFonts w:ascii="Arial" w:hAnsi="Arial" w:cs="Arial"/>
         </w:rPr>
-        <w:t xml:space="preserve">Interview Sandra Koek </w:t>
+        <w:t xml:space="preserve">Datum: </w:t>
+      </w:r>
+      <w:r>
+        <w:rPr>
+          <w:rFonts w:ascii="Arial" w:hAnsi="Arial" w:cs="Arial"/>
+        </w:rPr>
+        <w:t xml:space="preserve"> </w:t>
       </w:r>
       <w:r>
         <w:rPr>
@@ -25,6 +31,35 @@
           <w:rFonts w:ascii="Arial" w:hAnsi="Arial" w:cs="Arial"/>
         </w:rPr>
         <w:t>.2023</w:t>
+      </w:r>
+    </w:p>
+    <w:p>
+      <w:pPr>
+        <w:rPr>
+          <w:rFonts w:ascii="Arial" w:hAnsi="Arial" w:cs="Arial"/>
+        </w:rPr>
+      </w:pPr>
+    </w:p>
+    <w:p>
+      <w:pPr>
+        <w:rPr>
+          <w:rFonts w:ascii="Arial" w:hAnsi="Arial" w:cs="Arial"/>
+          <w:lang w:val="en-US"/>
+        </w:rPr>
+      </w:pPr>
+      <w:r>
+        <w:rPr>
+          <w:rFonts w:ascii="Arial" w:hAnsi="Arial" w:cs="Arial"/>
+          <w:lang w:val="en-US"/>
+        </w:rPr>
+        <w:t xml:space="preserve">Interview met </w:t>
+      </w:r>
+      <w:r>
+        <w:rPr>
+          <w:rFonts w:ascii="Arial" w:hAnsi="Arial" w:cs="Arial"/>
+          <w:lang w:val="en-US"/>
+        </w:rPr>
+        <w:t>Customer Engagement Supply Chain Manager Benelux</w:t>
       </w:r>
     </w:p>
     <w:p>
@@ -294,20 +329,6 @@
     </w:p>
     <w:p>
       <w:pPr>
-        <w:rPr>
-          <w:rFonts w:ascii="Arial" w:hAnsi="Arial" w:cs="Arial"/>
-        </w:rPr>
-      </w:pPr>
-    </w:p>
-    <w:p>
-      <w:pPr>
-        <w:rPr>
-          <w:rFonts w:ascii="Arial" w:hAnsi="Arial" w:cs="Arial"/>
-        </w:rPr>
-      </w:pPr>
-    </w:p>
-    <w:p>
-      <w:pPr>
         <w:pStyle w:val="NoSpacing"/>
         <w:rPr>
           <w:rFonts w:ascii="Arial" w:hAnsi="Arial" w:cs="Arial"/>
@@ -480,58 +501,44 @@
     </w:p>
     <w:p>
       <w:pPr>
-        <w:rPr>
-          <w:rFonts w:ascii="Arial" w:hAnsi="Arial" w:cs="Arial"/>
-        </w:rPr>
-      </w:pPr>
-    </w:p>
-    <w:p>
-      <w:pPr>
-        <w:rPr>
-          <w:rFonts w:ascii="Arial" w:hAnsi="Arial" w:cs="Arial"/>
-        </w:rPr>
-      </w:pPr>
-    </w:p>
-    <w:p>
-      <w:pPr>
-        <w:pStyle w:val="NoSpacing"/>
-        <w:rPr>
-          <w:rFonts w:ascii="Arial" w:hAnsi="Arial" w:cs="Arial"/>
-          <w:b/>
-          <w:bCs/>
-        </w:rPr>
-      </w:pPr>
-      <w:r>
-        <w:rPr>
-          <w:rFonts w:ascii="Arial" w:hAnsi="Arial" w:cs="Arial"/>
-          <w:b/>
-          <w:bCs/>
+        <w:pStyle w:val="NoSpacing"/>
+        <w:rPr>
+          <w:rFonts w:ascii="Arial" w:hAnsi="Arial" w:cs="Arial"/>
+          <w:b/>
+          <w:bCs/>
+        </w:rPr>
+      </w:pPr>
+      <w:r>
+        <w:rPr>
+          <w:rFonts w:ascii="Arial" w:hAnsi="Arial" w:cs="Arial"/>
+          <w:b/>
+          <w:bCs/>
+        </w:rPr>
+        <w:t>Interview Customer Service</w:t>
+      </w:r>
+    </w:p>
+    <w:p>
+      <w:pPr>
+        <w:pStyle w:val="NoSpacing"/>
+        <w:rPr>
+          <w:rFonts w:ascii="Arial" w:hAnsi="Arial" w:cs="Arial"/>
+          <w:b/>
+          <w:bCs/>
+        </w:rPr>
+      </w:pPr>
+    </w:p>
+    <w:p>
+      <w:pPr>
+        <w:pStyle w:val="NoSpacing"/>
+        <w:rPr>
+          <w:rFonts w:ascii="Arial" w:hAnsi="Arial" w:cs="Arial"/>
+        </w:rPr>
+      </w:pPr>
+      <w:r>
+        <w:rPr>
+          <w:rFonts w:ascii="Arial" w:hAnsi="Arial" w:cs="Arial"/>
         </w:rPr>
         <w:lastRenderedPageBreak/>
-        <w:t>Interview Customer Service</w:t>
-      </w:r>
-    </w:p>
-    <w:p>
-      <w:pPr>
-        <w:pStyle w:val="NoSpacing"/>
-        <w:rPr>
-          <w:rFonts w:ascii="Arial" w:hAnsi="Arial" w:cs="Arial"/>
-          <w:b/>
-          <w:bCs/>
-        </w:rPr>
-      </w:pPr>
-    </w:p>
-    <w:p>
-      <w:pPr>
-        <w:pStyle w:val="NoSpacing"/>
-        <w:rPr>
-          <w:rFonts w:ascii="Arial" w:hAnsi="Arial" w:cs="Arial"/>
-        </w:rPr>
-      </w:pPr>
-      <w:r>
-        <w:rPr>
-          <w:rFonts w:ascii="Arial" w:hAnsi="Arial" w:cs="Arial"/>
-        </w:rPr>
         <w:t>Dit is een interview met de persoon die de customer service uitvoert. Dit houdt in dat zij de Customer Service mailtjes bijhoudt en ook andere taken uitvoert. Haar taken zijn heel breed en ondersteunt anderen bij hun werk.</w:t>
       </w:r>
     </w:p>

</xml_diff>